<commit_message>
adding keyframes and playing/pausing/stoping animation
</commit_message>
<xml_diff>
--- a/todo.docx
+++ b/todo.docx
@@ -3,55 +3,116 @@
 <w:document xmlns:wpc="http://schemas.microsoft.com/office/word/2010/wordprocessingCanvas" xmlns:cx="http://schemas.microsoft.com/office/drawing/2014/chartex" xmlns:cx1="http://schemas.microsoft.com/office/drawing/2015/9/8/chartex" xmlns:cx2="http://schemas.microsoft.com/office/drawing/2015/10/21/chartex" xmlns:cx3="http://schemas.microsoft.com/office/drawing/2016/5/9/chartex" xmlns:cx4="http://schemas.microsoft.com/office/drawing/2016/5/10/chartex" xmlns:cx5="http://schemas.microsoft.com/office/drawing/2016/5/11/chartex" xmlns:cx6="http://schemas.microsoft.com/office/drawing/2016/5/12/chartex" xmlns:cx7="http://schemas.microsoft.com/office/drawing/2016/5/13/chartex" xmlns:cx8="http://schemas.microsoft.com/office/drawing/2016/5/14/chartex" xmlns:mc="http://schemas.openxmlformats.org/markup-compatibility/2006" xmlns:aink="http://schemas.microsoft.com/office/drawing/2016/ink" xmlns:am3d="http://schemas.microsoft.com/office/drawing/2017/model3d" xmlns:o="urn:schemas-microsoft-com:office:office" xmlns:r="http://schemas.openxmlformats.org/officeDocument/2006/relationships" xmlns:m="http://schemas.openxmlformats.org/officeDocument/2006/math" xmlns:v="urn:schemas-microsoft-com:vml" xmlns:wp14="http://schemas.microsoft.com/office/word/2010/wordprocessingDrawing" xmlns:wp="http://schemas.openxmlformats.org/drawingml/2006/wordprocessingDrawing" xmlns:w10="urn:schemas-microsoft-com:office:word" xmlns:w="http://schemas.openxmlformats.org/wordprocessingml/2006/main" xmlns:w14="http://schemas.microsoft.com/office/word/2010/wordml" xmlns:w15="http://schemas.microsoft.com/office/word/2012/wordml" xmlns:w16cex="http://schemas.microsoft.com/office/word/2018/wordml/cex" xmlns:w16cid="http://schemas.microsoft.com/office/word/2016/wordml/cid" xmlns:w16="http://schemas.microsoft.com/office/word/2018/wordml" xmlns:w16se="http://schemas.microsoft.com/office/word/2015/wordml/symex" xmlns:wpg="http://schemas.microsoft.com/office/word/2010/wordprocessingGroup" xmlns:wpi="http://schemas.microsoft.com/office/word/2010/wordprocessingInk" xmlns:wne="http://schemas.microsoft.com/office/word/2006/wordml" xmlns:wps="http://schemas.microsoft.com/office/word/2010/wordprocessingShape" mc:Ignorable="w14 w15 w16se w16cid w16 w16cex wp14">
   <w:body>
     <w:p>
-      <w:proofErr w:type="spellStart"/>
-      <w:r>
+      <w:pPr>
+        <w:rPr>
+          <w:b/>
+          <w:bCs/>
+          <w:sz w:val="28"/>
+          <w:szCs w:val="28"/>
+        </w:rPr>
+      </w:pPr>
+      <w:proofErr w:type="spellStart"/>
+      <w:r>
+        <w:rPr>
+          <w:b/>
+          <w:bCs/>
+          <w:sz w:val="28"/>
+          <w:szCs w:val="28"/>
+        </w:rPr>
         <w:t>Functional</w:t>
       </w:r>
       <w:proofErr w:type="spellEnd"/>
       <w:r>
+        <w:rPr>
+          <w:b/>
+          <w:bCs/>
+          <w:sz w:val="28"/>
+          <w:szCs w:val="28"/>
+        </w:rPr>
         <w:t xml:space="preserve"> </w:t>
       </w:r>
       <w:proofErr w:type="spellStart"/>
       <w:proofErr w:type="gramStart"/>
       <w:r>
+        <w:rPr>
+          <w:b/>
+          <w:bCs/>
+          <w:sz w:val="28"/>
+          <w:szCs w:val="28"/>
+        </w:rPr>
         <w:t>example</w:t>
       </w:r>
       <w:proofErr w:type="spellEnd"/>
       <w:r>
+        <w:rPr>
+          <w:b/>
+          <w:bCs/>
+          <w:sz w:val="28"/>
+          <w:szCs w:val="28"/>
+        </w:rPr>
         <w:t>:</w:t>
       </w:r>
       <w:proofErr w:type="gramEnd"/>
     </w:p>
     <w:p>
-      <w:r>
+      <w:pPr>
+        <w:rPr>
+          <w:color w:val="00B050"/>
+        </w:rPr>
+      </w:pPr>
+      <w:r>
+        <w:rPr>
+          <w:color w:val="00B050"/>
+        </w:rPr>
         <w:t xml:space="preserve">○ The user </w:t>
       </w:r>
       <w:proofErr w:type="spellStart"/>
       <w:r>
+        <w:rPr>
+          <w:color w:val="00B050"/>
+        </w:rPr>
         <w:t>should</w:t>
       </w:r>
       <w:proofErr w:type="spellEnd"/>
       <w:r>
-        <w:t xml:space="preserve"> </w:t>
-      </w:r>
-      <w:proofErr w:type="spellStart"/>
-      <w:r>
+        <w:rPr>
+          <w:color w:val="00B050"/>
+        </w:rPr>
+        <w:t xml:space="preserve"> </w:t>
+      </w:r>
+      <w:proofErr w:type="spellStart"/>
+      <w:r>
+        <w:rPr>
+          <w:color w:val="00B050"/>
+        </w:rPr>
         <w:t>be</w:t>
       </w:r>
       <w:proofErr w:type="spellEnd"/>
       <w:r>
+        <w:rPr>
+          <w:color w:val="00B050"/>
+        </w:rPr>
         <w:t xml:space="preserve"> able to </w:t>
       </w:r>
       <w:proofErr w:type="spellStart"/>
       <w:r>
+        <w:rPr>
+          <w:color w:val="00B050"/>
+        </w:rPr>
         <w:t>add</w:t>
       </w:r>
       <w:proofErr w:type="spellEnd"/>
       <w:r>
+        <w:rPr>
+          <w:color w:val="00B050"/>
+        </w:rPr>
         <w:t xml:space="preserve"> a </w:t>
       </w:r>
       <w:proofErr w:type="spellStart"/>
       <w:r>
+        <w:rPr>
+          <w:color w:val="00B050"/>
+        </w:rPr>
         <w:t>keyframe</w:t>
       </w:r>
       <w:proofErr w:type="spellEnd"/>
@@ -119,57 +180,54 @@
     <w:p>
       <w:pPr>
         <w:rPr>
-          <w:color w:val="ED7D31" w:themeColor="accent2"/>
-        </w:rPr>
-      </w:pPr>
-      <w:r>
-        <w:t xml:space="preserve">○ </w:t>
-      </w:r>
-      <w:r>
-        <w:rPr>
-          <w:color w:val="ED7D31" w:themeColor="accent2"/>
-        </w:rPr>
-        <w:t xml:space="preserve">The user </w:t>
-      </w:r>
-      <w:proofErr w:type="spellStart"/>
-      <w:r>
-        <w:rPr>
-          <w:color w:val="ED7D31" w:themeColor="accent2"/>
+          <w:color w:val="70AD47" w:themeColor="accent6"/>
+        </w:rPr>
+      </w:pPr>
+      <w:r>
+        <w:rPr>
+          <w:color w:val="70AD47" w:themeColor="accent6"/>
+        </w:rPr>
+        <w:t xml:space="preserve">○ The user </w:t>
+      </w:r>
+      <w:proofErr w:type="spellStart"/>
+      <w:r>
+        <w:rPr>
+          <w:color w:val="70AD47" w:themeColor="accent6"/>
         </w:rPr>
         <w:t>should</w:t>
       </w:r>
       <w:proofErr w:type="spellEnd"/>
       <w:r>
         <w:rPr>
-          <w:color w:val="ED7D31" w:themeColor="accent2"/>
-        </w:rPr>
-        <w:t xml:space="preserve"> </w:t>
-      </w:r>
-      <w:proofErr w:type="spellStart"/>
-      <w:r>
-        <w:rPr>
-          <w:color w:val="ED7D31" w:themeColor="accent2"/>
+          <w:color w:val="70AD47" w:themeColor="accent6"/>
+        </w:rPr>
+        <w:t xml:space="preserve"> </w:t>
+      </w:r>
+      <w:proofErr w:type="spellStart"/>
+      <w:r>
+        <w:rPr>
+          <w:color w:val="70AD47" w:themeColor="accent6"/>
         </w:rPr>
         <w:t>be</w:t>
       </w:r>
       <w:proofErr w:type="spellEnd"/>
       <w:r>
         <w:rPr>
-          <w:color w:val="ED7D31" w:themeColor="accent2"/>
+          <w:color w:val="70AD47" w:themeColor="accent6"/>
         </w:rPr>
         <w:t xml:space="preserve"> able to </w:t>
       </w:r>
       <w:proofErr w:type="spellStart"/>
       <w:r>
         <w:rPr>
-          <w:color w:val="ED7D31" w:themeColor="accent2"/>
+          <w:color w:val="70AD47" w:themeColor="accent6"/>
         </w:rPr>
         <w:t>play</w:t>
       </w:r>
       <w:proofErr w:type="spellEnd"/>
       <w:r>
         <w:rPr>
-          <w:color w:val="ED7D31" w:themeColor="accent2"/>
+          <w:color w:val="70AD47" w:themeColor="accent6"/>
         </w:rPr>
         <w:t xml:space="preserve"> the timeline</w:t>
       </w:r>
@@ -177,40 +235,40 @@
     <w:p>
       <w:pPr>
         <w:rPr>
-          <w:color w:val="ED7D31" w:themeColor="accent2"/>
-        </w:rPr>
-      </w:pPr>
-      <w:r>
-        <w:rPr>
-          <w:color w:val="ED7D31" w:themeColor="accent2"/>
+          <w:color w:val="70AD47" w:themeColor="accent6"/>
+        </w:rPr>
+      </w:pPr>
+      <w:r>
+        <w:rPr>
+          <w:color w:val="70AD47" w:themeColor="accent6"/>
         </w:rPr>
         <w:t xml:space="preserve">○ The user </w:t>
       </w:r>
       <w:proofErr w:type="spellStart"/>
       <w:r>
         <w:rPr>
-          <w:color w:val="ED7D31" w:themeColor="accent2"/>
+          <w:color w:val="70AD47" w:themeColor="accent6"/>
         </w:rPr>
         <w:t>should</w:t>
       </w:r>
       <w:proofErr w:type="spellEnd"/>
       <w:r>
         <w:rPr>
-          <w:color w:val="ED7D31" w:themeColor="accent2"/>
-        </w:rPr>
-        <w:t xml:space="preserve"> </w:t>
-      </w:r>
-      <w:proofErr w:type="spellStart"/>
-      <w:r>
-        <w:rPr>
-          <w:color w:val="ED7D31" w:themeColor="accent2"/>
+          <w:color w:val="70AD47" w:themeColor="accent6"/>
+        </w:rPr>
+        <w:t xml:space="preserve"> </w:t>
+      </w:r>
+      <w:proofErr w:type="spellStart"/>
+      <w:r>
+        <w:rPr>
+          <w:color w:val="70AD47" w:themeColor="accent6"/>
         </w:rPr>
         <w:t>be</w:t>
       </w:r>
       <w:proofErr w:type="spellEnd"/>
       <w:r>
         <w:rPr>
-          <w:color w:val="ED7D31" w:themeColor="accent2"/>
+          <w:color w:val="70AD47" w:themeColor="accent6"/>
         </w:rPr>
         <w:t xml:space="preserve"> able to pause the timeline</w:t>
       </w:r>
@@ -218,40 +276,40 @@
     <w:p>
       <w:pPr>
         <w:rPr>
-          <w:color w:val="ED7D31" w:themeColor="accent2"/>
-        </w:rPr>
-      </w:pPr>
-      <w:r>
-        <w:rPr>
-          <w:color w:val="ED7D31" w:themeColor="accent2"/>
+          <w:color w:val="70AD47" w:themeColor="accent6"/>
+        </w:rPr>
+      </w:pPr>
+      <w:r>
+        <w:rPr>
+          <w:color w:val="70AD47" w:themeColor="accent6"/>
         </w:rPr>
         <w:t xml:space="preserve">○ The user </w:t>
       </w:r>
       <w:proofErr w:type="spellStart"/>
       <w:r>
         <w:rPr>
-          <w:color w:val="ED7D31" w:themeColor="accent2"/>
+          <w:color w:val="70AD47" w:themeColor="accent6"/>
         </w:rPr>
         <w:t>should</w:t>
       </w:r>
       <w:proofErr w:type="spellEnd"/>
       <w:r>
         <w:rPr>
-          <w:color w:val="ED7D31" w:themeColor="accent2"/>
-        </w:rPr>
-        <w:t xml:space="preserve"> </w:t>
-      </w:r>
-      <w:proofErr w:type="spellStart"/>
-      <w:r>
-        <w:rPr>
-          <w:color w:val="ED7D31" w:themeColor="accent2"/>
+          <w:color w:val="70AD47" w:themeColor="accent6"/>
+        </w:rPr>
+        <w:t xml:space="preserve"> </w:t>
+      </w:r>
+      <w:proofErr w:type="spellStart"/>
+      <w:r>
+        <w:rPr>
+          <w:color w:val="70AD47" w:themeColor="accent6"/>
         </w:rPr>
         <w:t>be</w:t>
       </w:r>
       <w:proofErr w:type="spellEnd"/>
       <w:r>
         <w:rPr>
-          <w:color w:val="ED7D31" w:themeColor="accent2"/>
+          <w:color w:val="70AD47" w:themeColor="accent6"/>
         </w:rPr>
         <w:t xml:space="preserve"> able to stop the timeline</w:t>
       </w:r>
@@ -259,80 +317,156 @@
     <w:p>
       <w:pPr>
         <w:rPr>
-          <w:color w:val="ED7D31" w:themeColor="accent2"/>
-        </w:rPr>
-      </w:pPr>
-      <w:r>
-        <w:rPr>
-          <w:color w:val="ED7D31" w:themeColor="accent2"/>
+          <w:b/>
+          <w:bCs/>
+          <w:color w:val="FF0000"/>
+        </w:rPr>
+      </w:pPr>
+      <w:r>
+        <w:rPr>
+          <w:color w:val="FF0000"/>
         </w:rPr>
         <w:t xml:space="preserve">○ The user </w:t>
       </w:r>
       <w:proofErr w:type="spellStart"/>
       <w:r>
         <w:rPr>
-          <w:color w:val="ED7D31" w:themeColor="accent2"/>
+          <w:color w:val="FF0000"/>
         </w:rPr>
         <w:t>should</w:t>
       </w:r>
       <w:proofErr w:type="spellEnd"/>
       <w:r>
         <w:rPr>
-          <w:color w:val="ED7D31" w:themeColor="accent2"/>
-        </w:rPr>
-        <w:t xml:space="preserve"> </w:t>
-      </w:r>
-      <w:proofErr w:type="spellStart"/>
-      <w:r>
-        <w:rPr>
-          <w:color w:val="ED7D31" w:themeColor="accent2"/>
+          <w:color w:val="FF0000"/>
+        </w:rPr>
+        <w:t xml:space="preserve"> </w:t>
+      </w:r>
+      <w:proofErr w:type="spellStart"/>
+      <w:r>
+        <w:rPr>
+          <w:color w:val="FF0000"/>
         </w:rPr>
         <w:t>be</w:t>
       </w:r>
       <w:proofErr w:type="spellEnd"/>
       <w:r>
         <w:rPr>
-          <w:color w:val="ED7D31" w:themeColor="accent2"/>
+          <w:color w:val="FF0000"/>
         </w:rPr>
         <w:t xml:space="preserve"> able to control the timeline </w:t>
       </w:r>
       <w:proofErr w:type="spellStart"/>
       <w:r>
         <w:rPr>
-          <w:color w:val="ED7D31" w:themeColor="accent2"/>
+          <w:color w:val="FF0000"/>
         </w:rPr>
         <w:t>playhead</w:t>
       </w:r>
       <w:proofErr w:type="spellEnd"/>
-    </w:p>
-    <w:p>
-      <w:r>
+      <w:r>
+        <w:rPr>
+          <w:color w:val="FF0000"/>
+        </w:rPr>
+        <w:t xml:space="preserve"> </w:t>
+      </w:r>
+      <w:r>
+        <w:rPr>
+          <w:b/>
+          <w:bCs/>
+          <w:color w:val="FF0000"/>
+        </w:rPr>
+        <w:t>(DIFFICULT TO DO)</w:t>
+      </w:r>
+    </w:p>
+    <w:p>
+      <w:pPr>
+        <w:rPr>
+          <w:color w:val="ED7D31" w:themeColor="accent2"/>
+        </w:rPr>
+      </w:pPr>
+      <w:r>
+        <w:rPr>
+          <w:color w:val="ED7D31" w:themeColor="accent2"/>
+        </w:rPr>
         <w:t xml:space="preserve">○ The user </w:t>
       </w:r>
       <w:proofErr w:type="spellStart"/>
       <w:r>
+        <w:rPr>
+          <w:color w:val="ED7D31" w:themeColor="accent2"/>
+        </w:rPr>
         <w:t>should</w:t>
       </w:r>
       <w:proofErr w:type="spellEnd"/>
       <w:r>
-        <w:t xml:space="preserve"> </w:t>
-      </w:r>
-      <w:proofErr w:type="spellStart"/>
-      <w:r>
+        <w:rPr>
+          <w:color w:val="ED7D31" w:themeColor="accent2"/>
+        </w:rPr>
+        <w:t xml:space="preserve"> </w:t>
+      </w:r>
+      <w:proofErr w:type="spellStart"/>
+      <w:r>
+        <w:rPr>
+          <w:color w:val="ED7D31" w:themeColor="accent2"/>
+        </w:rPr>
         <w:t>be</w:t>
       </w:r>
       <w:proofErr w:type="spellEnd"/>
       <w:r>
+        <w:rPr>
+          <w:color w:val="ED7D31" w:themeColor="accent2"/>
+        </w:rPr>
         <w:t xml:space="preserve"> able to </w:t>
       </w:r>
       <w:proofErr w:type="spellStart"/>
       <w:r>
+        <w:rPr>
+          <w:color w:val="ED7D31" w:themeColor="accent2"/>
+        </w:rPr>
         <w:t>save</w:t>
       </w:r>
       <w:proofErr w:type="spellEnd"/>
       <w:r>
+        <w:rPr>
+          <w:color w:val="ED7D31" w:themeColor="accent2"/>
+        </w:rPr>
         <w:t xml:space="preserve"> the timeline configuration</w:t>
       </w:r>
+      <w:r>
+        <w:rPr>
+          <w:color w:val="ED7D31" w:themeColor="accent2"/>
+        </w:rPr>
+        <w:t xml:space="preserve"> (not </w:t>
+      </w:r>
+      <w:proofErr w:type="spellStart"/>
+      <w:r>
+        <w:rPr>
+          <w:color w:val="ED7D31" w:themeColor="accent2"/>
+        </w:rPr>
+        <w:t>tested</w:t>
+      </w:r>
+      <w:proofErr w:type="spellEnd"/>
+      <w:r>
+        <w:rPr>
+          <w:color w:val="ED7D31" w:themeColor="accent2"/>
+        </w:rPr>
+        <w:t xml:space="preserve"> </w:t>
+      </w:r>
+      <w:proofErr w:type="spellStart"/>
+      <w:r>
+        <w:rPr>
+          <w:color w:val="ED7D31" w:themeColor="accent2"/>
+        </w:rPr>
+        <w:t>yet</w:t>
+      </w:r>
+      <w:proofErr w:type="spellEnd"/>
+      <w:r>
+        <w:rPr>
+          <w:color w:val="ED7D31" w:themeColor="accent2"/>
+        </w:rPr>
+        <w:t>)</w:t>
+      </w:r>
     </w:p>
     <w:p>
       <w:pPr>
@@ -411,24 +545,62 @@
     </w:p>
     <w:p/>
     <w:p>
-      <w:r>
+      <w:pPr>
+        <w:rPr>
+          <w:b/>
+          <w:bCs/>
+          <w:sz w:val="28"/>
+          <w:szCs w:val="28"/>
+        </w:rPr>
+      </w:pPr>
+      <w:r>
+        <w:rPr>
+          <w:b/>
+          <w:bCs/>
+          <w:sz w:val="28"/>
+          <w:szCs w:val="28"/>
+        </w:rPr>
         <w:t xml:space="preserve">● </w:t>
       </w:r>
       <w:proofErr w:type="spellStart"/>
       <w:r>
+        <w:rPr>
+          <w:b/>
+          <w:bCs/>
+          <w:sz w:val="28"/>
+          <w:szCs w:val="28"/>
+        </w:rPr>
         <w:t>Nonfunctional</w:t>
       </w:r>
       <w:proofErr w:type="spellEnd"/>
       <w:r>
+        <w:rPr>
+          <w:b/>
+          <w:bCs/>
+          <w:sz w:val="28"/>
+          <w:szCs w:val="28"/>
+        </w:rPr>
         <w:t xml:space="preserve"> </w:t>
       </w:r>
       <w:proofErr w:type="spellStart"/>
       <w:proofErr w:type="gramStart"/>
       <w:r>
+        <w:rPr>
+          <w:b/>
+          <w:bCs/>
+          <w:sz w:val="28"/>
+          <w:szCs w:val="28"/>
+        </w:rPr>
         <w:t>example</w:t>
       </w:r>
       <w:proofErr w:type="spellEnd"/>
       <w:r>
+        <w:rPr>
+          <w:b/>
+          <w:bCs/>
+          <w:sz w:val="28"/>
+          <w:szCs w:val="28"/>
+        </w:rPr>
         <w:t>:</w:t>
       </w:r>
       <w:proofErr w:type="gramEnd"/>
@@ -607,25 +779,50 @@
       </w:r>
     </w:p>
     <w:p>
-      <w:r>
+      <w:pPr>
+        <w:rPr>
+          <w:color w:val="00B050"/>
+        </w:rPr>
+      </w:pPr>
+      <w:r>
+        <w:rPr>
+          <w:color w:val="00B050"/>
+        </w:rPr>
         <w:t xml:space="preserve">○ The application uses </w:t>
       </w:r>
       <w:proofErr w:type="spellStart"/>
       <w:r>
+        <w:rPr>
+          <w:color w:val="00B050"/>
+        </w:rPr>
         <w:t>localstorage</w:t>
       </w:r>
       <w:proofErr w:type="spellEnd"/>
     </w:p>
     <w:p>
-      <w:r>
+      <w:pPr>
+        <w:rPr>
+          <w:color w:val="00B050"/>
+        </w:rPr>
+      </w:pPr>
+      <w:r>
+        <w:rPr>
+          <w:color w:val="00B050"/>
+        </w:rPr>
         <w:t xml:space="preserve">○ The total and maximum duration of the timeline </w:t>
       </w:r>
       <w:proofErr w:type="spellStart"/>
       <w:r>
+        <w:rPr>
+          <w:color w:val="00B050"/>
+        </w:rPr>
         <w:t>is</w:t>
       </w:r>
       <w:proofErr w:type="spellEnd"/>
       <w:r>
+        <w:rPr>
+          <w:color w:val="00B050"/>
+        </w:rPr>
         <w:t xml:space="preserve"> 15 seconds</w:t>
       </w:r>
     </w:p>
@@ -1138,6 +1335,7 @@
       <w:proofErr w:type="spellStart"/>
       <w:proofErr w:type="gramStart"/>
       <w:r>
+        <w:lastRenderedPageBreak/>
         <w:t>added</w:t>
       </w:r>
       <w:proofErr w:type="spellEnd"/>
@@ -1163,514 +1361,946 @@
       </w:r>
     </w:p>
     <w:p>
-      <w:r>
-        <w:lastRenderedPageBreak/>
+      <w:pPr>
+        <w:rPr>
+          <w:color w:val="70AD47" w:themeColor="accent6"/>
+        </w:rPr>
+      </w:pPr>
+      <w:r>
+        <w:rPr>
+          <w:color w:val="70AD47" w:themeColor="accent6"/>
+        </w:rPr>
         <w:t xml:space="preserve">○ The system </w:t>
       </w:r>
       <w:proofErr w:type="spellStart"/>
       <w:r>
+        <w:rPr>
+          <w:color w:val="70AD47" w:themeColor="accent6"/>
+        </w:rPr>
         <w:t>should</w:t>
       </w:r>
       <w:proofErr w:type="spellEnd"/>
       <w:r>
-        <w:t xml:space="preserve"> </w:t>
-      </w:r>
-      <w:proofErr w:type="spellStart"/>
-      <w:r>
+        <w:rPr>
+          <w:color w:val="70AD47" w:themeColor="accent6"/>
+        </w:rPr>
+        <w:t xml:space="preserve"> </w:t>
+      </w:r>
+      <w:proofErr w:type="spellStart"/>
+      <w:r>
+        <w:rPr>
+          <w:color w:val="70AD47" w:themeColor="accent6"/>
+        </w:rPr>
         <w:t>be</w:t>
       </w:r>
       <w:proofErr w:type="spellEnd"/>
       <w:r>
+        <w:rPr>
+          <w:color w:val="70AD47" w:themeColor="accent6"/>
+        </w:rPr>
         <w:t xml:space="preserve"> able to </w:t>
       </w:r>
       <w:proofErr w:type="spellStart"/>
       <w:r>
+        <w:rPr>
+          <w:color w:val="70AD47" w:themeColor="accent6"/>
+        </w:rPr>
         <w:t>load</w:t>
       </w:r>
       <w:proofErr w:type="spellEnd"/>
       <w:r>
+        <w:rPr>
+          <w:color w:val="70AD47" w:themeColor="accent6"/>
+        </w:rPr>
         <w:t xml:space="preserve"> in a timeline </w:t>
       </w:r>
       <w:proofErr w:type="spellStart"/>
       <w:r>
+        <w:rPr>
+          <w:color w:val="70AD47" w:themeColor="accent6"/>
+        </w:rPr>
         <w:t>based</w:t>
       </w:r>
       <w:proofErr w:type="spellEnd"/>
       <w:r>
+        <w:rPr>
+          <w:color w:val="70AD47" w:themeColor="accent6"/>
+        </w:rPr>
         <w:t xml:space="preserve"> on timeline ID in the URL</w:t>
       </w:r>
     </w:p>
     <w:p>
-      <w:r>
+      <w:pPr>
+        <w:rPr>
+          <w:color w:val="ED7D31" w:themeColor="accent2"/>
+        </w:rPr>
+      </w:pPr>
+      <w:r>
+        <w:rPr>
+          <w:color w:val="ED7D31" w:themeColor="accent2"/>
+        </w:rPr>
         <w:t xml:space="preserve">○ The system </w:t>
       </w:r>
       <w:proofErr w:type="spellStart"/>
       <w:r>
+        <w:rPr>
+          <w:color w:val="ED7D31" w:themeColor="accent2"/>
+        </w:rPr>
         <w:t>will</w:t>
       </w:r>
       <w:proofErr w:type="spellEnd"/>
       <w:r>
-        <w:t xml:space="preserve"> </w:t>
-      </w:r>
-      <w:proofErr w:type="spellStart"/>
-      <w:r>
+        <w:rPr>
+          <w:color w:val="ED7D31" w:themeColor="accent2"/>
+        </w:rPr>
+        <w:t xml:space="preserve"> </w:t>
+      </w:r>
+      <w:proofErr w:type="spellStart"/>
+      <w:r>
+        <w:rPr>
+          <w:color w:val="ED7D31" w:themeColor="accent2"/>
+        </w:rPr>
         <w:t>automatically</w:t>
       </w:r>
       <w:proofErr w:type="spellEnd"/>
       <w:r>
+        <w:rPr>
+          <w:color w:val="ED7D31" w:themeColor="accent2"/>
+        </w:rPr>
         <w:t xml:space="preserve"> append </w:t>
       </w:r>
       <w:proofErr w:type="spellStart"/>
       <w:r>
+        <w:rPr>
+          <w:color w:val="ED7D31" w:themeColor="accent2"/>
+        </w:rPr>
         <w:t>keyframes</w:t>
       </w:r>
       <w:proofErr w:type="spellEnd"/>
       <w:r>
-        <w:t xml:space="preserve"> </w:t>
-      </w:r>
-      <w:proofErr w:type="spellStart"/>
-      <w:r>
+        <w:rPr>
+          <w:color w:val="ED7D31" w:themeColor="accent2"/>
+        </w:rPr>
+        <w:t xml:space="preserve"> </w:t>
+      </w:r>
+      <w:proofErr w:type="spellStart"/>
+      <w:r>
+        <w:rPr>
+          <w:color w:val="ED7D31" w:themeColor="accent2"/>
+        </w:rPr>
         <w:t>after</w:t>
       </w:r>
       <w:proofErr w:type="spellEnd"/>
       <w:r>
+        <w:rPr>
+          <w:color w:val="ED7D31" w:themeColor="accent2"/>
+        </w:rPr>
         <w:t xml:space="preserve"> the last </w:t>
       </w:r>
       <w:proofErr w:type="spellStart"/>
       <w:r>
+        <w:rPr>
+          <w:color w:val="ED7D31" w:themeColor="accent2"/>
+        </w:rPr>
         <w:t>keyframe</w:t>
       </w:r>
       <w:proofErr w:type="spellEnd"/>
       <w:r>
-        <w:t xml:space="preserve"> </w:t>
-      </w:r>
-      <w:proofErr w:type="spellStart"/>
-      <w:r>
+        <w:rPr>
+          <w:color w:val="ED7D31" w:themeColor="accent2"/>
+        </w:rPr>
+        <w:t xml:space="preserve"> </w:t>
+      </w:r>
+      <w:proofErr w:type="spellStart"/>
+      <w:r>
+        <w:rPr>
+          <w:color w:val="ED7D31" w:themeColor="accent2"/>
+        </w:rPr>
         <w:t>delay</w:t>
       </w:r>
       <w:proofErr w:type="spellEnd"/>
       <w:r>
+        <w:rPr>
+          <w:color w:val="ED7D31" w:themeColor="accent2"/>
+        </w:rPr>
         <w:t xml:space="preserve"> +</w:t>
       </w:r>
     </w:p>
     <w:p>
+      <w:pPr>
+        <w:rPr>
+          <w:color w:val="ED7D31" w:themeColor="accent2"/>
+        </w:rPr>
+      </w:pPr>
       <w:proofErr w:type="gramStart"/>
       <w:r>
+        <w:rPr>
+          <w:color w:val="ED7D31" w:themeColor="accent2"/>
+        </w:rPr>
         <w:t>duration</w:t>
       </w:r>
       <w:proofErr w:type="gramEnd"/>
       <w:r>
+        <w:rPr>
+          <w:color w:val="ED7D31" w:themeColor="accent2"/>
+        </w:rPr>
         <w:t xml:space="preserve">. It </w:t>
       </w:r>
       <w:proofErr w:type="spellStart"/>
       <w:r>
+        <w:rPr>
+          <w:color w:val="ED7D31" w:themeColor="accent2"/>
+        </w:rPr>
         <w:t>additionally</w:t>
       </w:r>
       <w:proofErr w:type="spellEnd"/>
       <w:r>
-        <w:t xml:space="preserve"> </w:t>
-      </w:r>
-      <w:proofErr w:type="spellStart"/>
-      <w:r>
+        <w:rPr>
+          <w:color w:val="ED7D31" w:themeColor="accent2"/>
+        </w:rPr>
+        <w:t xml:space="preserve"> </w:t>
+      </w:r>
+      <w:proofErr w:type="spellStart"/>
+      <w:r>
+        <w:rPr>
+          <w:color w:val="ED7D31" w:themeColor="accent2"/>
+        </w:rPr>
         <w:t>will</w:t>
       </w:r>
       <w:proofErr w:type="spellEnd"/>
       <w:r>
-        <w:t xml:space="preserve"> </w:t>
-      </w:r>
-      <w:proofErr w:type="spellStart"/>
-      <w:r>
+        <w:rPr>
+          <w:color w:val="ED7D31" w:themeColor="accent2"/>
+        </w:rPr>
+        <w:t xml:space="preserve"> </w:t>
+      </w:r>
+      <w:proofErr w:type="spellStart"/>
+      <w:r>
+        <w:rPr>
+          <w:color w:val="ED7D31" w:themeColor="accent2"/>
+        </w:rPr>
         <w:t>add</w:t>
       </w:r>
       <w:proofErr w:type="spellEnd"/>
       <w:r>
+        <w:rPr>
+          <w:color w:val="ED7D31" w:themeColor="accent2"/>
+        </w:rPr>
         <w:t xml:space="preserve"> 1 second.</w:t>
       </w:r>
     </w:p>
     <w:p>
-      <w:r>
+      <w:pPr>
+        <w:rPr>
+          <w:color w:val="70AD47" w:themeColor="accent6"/>
+        </w:rPr>
+      </w:pPr>
+      <w:r>
+        <w:rPr>
+          <w:color w:val="70AD47" w:themeColor="accent6"/>
+        </w:rPr>
         <w:t xml:space="preserve">○ The system moves the </w:t>
       </w:r>
       <w:proofErr w:type="spellStart"/>
       <w:r>
+        <w:rPr>
+          <w:color w:val="70AD47" w:themeColor="accent6"/>
+        </w:rPr>
         <w:t>playhead</w:t>
       </w:r>
       <w:proofErr w:type="spellEnd"/>
       <w:r>
-        <w:t xml:space="preserve"> </w:t>
-      </w:r>
-      <w:proofErr w:type="spellStart"/>
-      <w:r>
+        <w:rPr>
+          <w:color w:val="70AD47" w:themeColor="accent6"/>
+        </w:rPr>
+        <w:t xml:space="preserve"> </w:t>
+      </w:r>
+      <w:proofErr w:type="spellStart"/>
+      <w:r>
+        <w:rPr>
+          <w:color w:val="70AD47" w:themeColor="accent6"/>
+        </w:rPr>
         <w:t>according</w:t>
       </w:r>
       <w:proofErr w:type="spellEnd"/>
       <w:r>
+        <w:rPr>
+          <w:color w:val="70AD47" w:themeColor="accent6"/>
+        </w:rPr>
         <w:t xml:space="preserve"> to the </w:t>
       </w:r>
       <w:proofErr w:type="spellStart"/>
       <w:r>
+        <w:rPr>
+          <w:color w:val="70AD47" w:themeColor="accent6"/>
+        </w:rPr>
         <w:t>current</w:t>
       </w:r>
       <w:proofErr w:type="spellEnd"/>
       <w:r>
+        <w:rPr>
+          <w:color w:val="70AD47" w:themeColor="accent6"/>
+        </w:rPr>
         <w:t xml:space="preserve"> time </w:t>
       </w:r>
       <w:proofErr w:type="spellStart"/>
       <w:r>
+        <w:rPr>
+          <w:color w:val="70AD47" w:themeColor="accent6"/>
+        </w:rPr>
         <w:t>when</w:t>
       </w:r>
       <w:proofErr w:type="spellEnd"/>
       <w:r>
+        <w:rPr>
+          <w:color w:val="70AD47" w:themeColor="accent6"/>
+        </w:rPr>
         <w:t xml:space="preserve"> the timeline </w:t>
       </w:r>
       <w:proofErr w:type="spellStart"/>
       <w:r>
+        <w:rPr>
+          <w:color w:val="70AD47" w:themeColor="accent6"/>
+        </w:rPr>
         <w:t>is</w:t>
       </w:r>
       <w:proofErr w:type="spellEnd"/>
     </w:p>
     <w:p>
+      <w:pPr>
+        <w:rPr>
+          <w:color w:val="70AD47" w:themeColor="accent6"/>
+        </w:rPr>
+      </w:pPr>
       <w:proofErr w:type="spellStart"/>
       <w:proofErr w:type="gramStart"/>
       <w:r>
+        <w:rPr>
+          <w:color w:val="70AD47" w:themeColor="accent6"/>
+        </w:rPr>
         <w:t>playing</w:t>
       </w:r>
       <w:proofErr w:type="spellEnd"/>
       <w:proofErr w:type="gramEnd"/>
     </w:p>
     <w:p>
-      <w:r>
+      <w:pPr>
+        <w:rPr>
+          <w:color w:val="70AD47" w:themeColor="accent6"/>
+        </w:rPr>
+      </w:pPr>
+      <w:r>
+        <w:rPr>
+          <w:color w:val="70AD47" w:themeColor="accent6"/>
+        </w:rPr>
         <w:t xml:space="preserve">○ The system </w:t>
       </w:r>
       <w:proofErr w:type="spellStart"/>
       <w:r>
+        <w:rPr>
+          <w:color w:val="70AD47" w:themeColor="accent6"/>
+        </w:rPr>
         <w:t>will</w:t>
       </w:r>
       <w:proofErr w:type="spellEnd"/>
       <w:r>
-        <w:t xml:space="preserve"> </w:t>
-      </w:r>
-      <w:proofErr w:type="spellStart"/>
-      <w:r>
+        <w:rPr>
+          <w:color w:val="70AD47" w:themeColor="accent6"/>
+        </w:rPr>
+        <w:t xml:space="preserve"> </w:t>
+      </w:r>
+      <w:proofErr w:type="spellStart"/>
+      <w:r>
+        <w:rPr>
+          <w:color w:val="70AD47" w:themeColor="accent6"/>
+        </w:rPr>
         <w:t>keep</w:t>
       </w:r>
       <w:proofErr w:type="spellEnd"/>
       <w:r>
+        <w:rPr>
+          <w:color w:val="70AD47" w:themeColor="accent6"/>
+        </w:rPr>
         <w:t xml:space="preserve"> states </w:t>
       </w:r>
       <w:proofErr w:type="spellStart"/>
       <w:r>
+        <w:rPr>
+          <w:color w:val="70AD47" w:themeColor="accent6"/>
+        </w:rPr>
         <w:t>when</w:t>
       </w:r>
       <w:proofErr w:type="spellEnd"/>
       <w:r>
-        <w:t xml:space="preserve"> </w:t>
-      </w:r>
-      <w:proofErr w:type="spellStart"/>
-      <w:r>
+        <w:rPr>
+          <w:color w:val="70AD47" w:themeColor="accent6"/>
+        </w:rPr>
+        <w:t xml:space="preserve"> </w:t>
+      </w:r>
+      <w:proofErr w:type="spellStart"/>
+      <w:r>
+        <w:rPr>
+          <w:color w:val="70AD47" w:themeColor="accent6"/>
+        </w:rPr>
         <w:t>keyframes</w:t>
       </w:r>
       <w:proofErr w:type="spellEnd"/>
       <w:r>
+        <w:rPr>
+          <w:color w:val="70AD47" w:themeColor="accent6"/>
+        </w:rPr>
         <w:t xml:space="preserve"> are </w:t>
       </w:r>
       <w:proofErr w:type="spellStart"/>
       <w:r>
+        <w:rPr>
+          <w:color w:val="70AD47" w:themeColor="accent6"/>
+        </w:rPr>
         <w:t>selected</w:t>
       </w:r>
       <w:proofErr w:type="spellEnd"/>
       <w:r>
+        <w:rPr>
+          <w:color w:val="70AD47" w:themeColor="accent6"/>
+        </w:rPr>
         <w:t xml:space="preserve">. This </w:t>
       </w:r>
       <w:proofErr w:type="spellStart"/>
       <w:r>
+        <w:rPr>
+          <w:color w:val="70AD47" w:themeColor="accent6"/>
+        </w:rPr>
         <w:t>means</w:t>
       </w:r>
       <w:proofErr w:type="spellEnd"/>
       <w:r>
+        <w:rPr>
+          <w:color w:val="70AD47" w:themeColor="accent6"/>
+        </w:rPr>
         <w:t xml:space="preserve"> the system</w:t>
       </w:r>
     </w:p>
     <w:p>
+      <w:pPr>
+        <w:rPr>
+          <w:color w:val="70AD47" w:themeColor="accent6"/>
+        </w:rPr>
+      </w:pPr>
       <w:proofErr w:type="spellStart"/>
       <w:proofErr w:type="gramStart"/>
       <w:r>
+        <w:rPr>
+          <w:color w:val="70AD47" w:themeColor="accent6"/>
+        </w:rPr>
         <w:t>remembers</w:t>
       </w:r>
       <w:proofErr w:type="spellEnd"/>
       <w:proofErr w:type="gramEnd"/>
       <w:r>
+        <w:rPr>
+          <w:color w:val="70AD47" w:themeColor="accent6"/>
+        </w:rPr>
         <w:t xml:space="preserve"> the position of the dom </w:t>
       </w:r>
       <w:proofErr w:type="spellStart"/>
       <w:r>
+        <w:rPr>
+          <w:color w:val="70AD47" w:themeColor="accent6"/>
+        </w:rPr>
         <w:t>element</w:t>
       </w:r>
       <w:proofErr w:type="spellEnd"/>
       <w:r>
+        <w:rPr>
+          <w:color w:val="70AD47" w:themeColor="accent6"/>
+        </w:rPr>
         <w:t xml:space="preserve"> in </w:t>
       </w:r>
       <w:proofErr w:type="spellStart"/>
       <w:r>
+        <w:rPr>
+          <w:color w:val="70AD47" w:themeColor="accent6"/>
+        </w:rPr>
         <w:t>that</w:t>
       </w:r>
       <w:proofErr w:type="spellEnd"/>
       <w:r>
+        <w:rPr>
+          <w:color w:val="70AD47" w:themeColor="accent6"/>
+        </w:rPr>
         <w:t xml:space="preserve"> state. The timeline </w:t>
       </w:r>
       <w:proofErr w:type="spellStart"/>
       <w:r>
+        <w:rPr>
+          <w:color w:val="70AD47" w:themeColor="accent6"/>
+        </w:rPr>
         <w:t>then</w:t>
       </w:r>
       <w:proofErr w:type="spellEnd"/>
       <w:r>
-        <w:t xml:space="preserve"> </w:t>
-      </w:r>
-      <w:proofErr w:type="spellStart"/>
-      <w:r>
+        <w:rPr>
+          <w:color w:val="70AD47" w:themeColor="accent6"/>
+        </w:rPr>
+        <w:t xml:space="preserve"> </w:t>
+      </w:r>
+      <w:proofErr w:type="spellStart"/>
+      <w:r>
+        <w:rPr>
+          <w:color w:val="70AD47" w:themeColor="accent6"/>
+        </w:rPr>
         <w:t>will</w:t>
       </w:r>
       <w:proofErr w:type="spellEnd"/>
     </w:p>
     <w:p>
+      <w:pPr>
+        <w:rPr>
+          <w:color w:val="70AD47" w:themeColor="accent6"/>
+        </w:rPr>
+      </w:pPr>
       <w:proofErr w:type="gramStart"/>
       <w:r>
+        <w:rPr>
+          <w:color w:val="70AD47" w:themeColor="accent6"/>
+        </w:rPr>
         <w:t>move</w:t>
       </w:r>
       <w:proofErr w:type="gramEnd"/>
       <w:r>
+        <w:rPr>
+          <w:color w:val="70AD47" w:themeColor="accent6"/>
+        </w:rPr>
         <w:t xml:space="preserve"> the dom </w:t>
       </w:r>
       <w:proofErr w:type="spellStart"/>
       <w:r>
+        <w:rPr>
+          <w:color w:val="70AD47" w:themeColor="accent6"/>
+        </w:rPr>
         <w:t>element</w:t>
       </w:r>
       <w:proofErr w:type="spellEnd"/>
       <w:r>
-        <w:t xml:space="preserve"> </w:t>
-      </w:r>
-      <w:proofErr w:type="spellStart"/>
-      <w:r>
+        <w:rPr>
+          <w:color w:val="70AD47" w:themeColor="accent6"/>
+        </w:rPr>
+        <w:t xml:space="preserve"> </w:t>
+      </w:r>
+      <w:proofErr w:type="spellStart"/>
+      <w:r>
+        <w:rPr>
+          <w:color w:val="70AD47" w:themeColor="accent6"/>
+        </w:rPr>
         <w:t>from</w:t>
       </w:r>
       <w:proofErr w:type="spellEnd"/>
       <w:r>
+        <w:rPr>
+          <w:color w:val="70AD47" w:themeColor="accent6"/>
+        </w:rPr>
         <w:t xml:space="preserve"> state to state (or </w:t>
       </w:r>
       <w:proofErr w:type="spellStart"/>
       <w:r>
+        <w:rPr>
+          <w:color w:val="70AD47" w:themeColor="accent6"/>
+        </w:rPr>
         <w:t>keyframe</w:t>
       </w:r>
       <w:proofErr w:type="spellEnd"/>
       <w:r>
+        <w:rPr>
+          <w:color w:val="70AD47" w:themeColor="accent6"/>
+        </w:rPr>
         <w:t xml:space="preserve"> to </w:t>
       </w:r>
       <w:proofErr w:type="spellStart"/>
       <w:r>
+        <w:rPr>
+          <w:color w:val="70AD47" w:themeColor="accent6"/>
+        </w:rPr>
         <w:t>keyframe</w:t>
       </w:r>
       <w:proofErr w:type="spellEnd"/>
       <w:r>
+        <w:rPr>
+          <w:color w:val="70AD47" w:themeColor="accent6"/>
+        </w:rPr>
         <w:t>).</w:t>
       </w:r>
     </w:p>
     <w:p>
+      <w:pPr>
+        <w:rPr>
+          <w:color w:val="70AD47" w:themeColor="accent6"/>
+        </w:rPr>
+      </w:pPr>
       <w:r>
         <w:rPr>
           <w:rFonts w:ascii="Arial" w:hAnsi="Arial" w:cs="Arial"/>
+          <w:color w:val="70AD47" w:themeColor="accent6"/>
         </w:rPr>
         <w:t>■</w:t>
       </w:r>
       <w:r>
+        <w:rPr>
+          <w:color w:val="70AD47" w:themeColor="accent6"/>
+        </w:rPr>
         <w:t xml:space="preserve"> For </w:t>
       </w:r>
       <w:proofErr w:type="spellStart"/>
       <w:proofErr w:type="gramStart"/>
       <w:r>
+        <w:rPr>
+          <w:color w:val="70AD47" w:themeColor="accent6"/>
+        </w:rPr>
         <w:t>example</w:t>
       </w:r>
       <w:proofErr w:type="spellEnd"/>
       <w:r>
+        <w:rPr>
+          <w:color w:val="70AD47" w:themeColor="accent6"/>
+        </w:rPr>
         <w:t>:</w:t>
       </w:r>
       <w:proofErr w:type="gramEnd"/>
     </w:p>
     <w:p>
-      <w:r>
+      <w:pPr>
+        <w:rPr>
+          <w:color w:val="70AD47" w:themeColor="accent6"/>
+        </w:rPr>
+      </w:pPr>
+      <w:r>
+        <w:rPr>
+          <w:color w:val="70AD47" w:themeColor="accent6"/>
+        </w:rPr>
         <w:t xml:space="preserve">● </w:t>
       </w:r>
       <w:proofErr w:type="spellStart"/>
       <w:r>
+        <w:rPr>
+          <w:color w:val="70AD47" w:themeColor="accent6"/>
+        </w:rPr>
         <w:t>Keyframe</w:t>
       </w:r>
       <w:proofErr w:type="spellEnd"/>
       <w:r>
+        <w:rPr>
+          <w:color w:val="70AD47" w:themeColor="accent6"/>
+        </w:rPr>
         <w:t xml:space="preserve"> 1 </w:t>
       </w:r>
       <w:proofErr w:type="spellStart"/>
       <w:r>
+        <w:rPr>
+          <w:color w:val="70AD47" w:themeColor="accent6"/>
+        </w:rPr>
         <w:t>is</w:t>
       </w:r>
       <w:proofErr w:type="spellEnd"/>
       <w:r>
-        <w:t xml:space="preserve"> </w:t>
-      </w:r>
-      <w:proofErr w:type="spellStart"/>
-      <w:r>
+        <w:rPr>
+          <w:color w:val="70AD47" w:themeColor="accent6"/>
+        </w:rPr>
+        <w:t xml:space="preserve"> </w:t>
+      </w:r>
+      <w:proofErr w:type="spellStart"/>
+      <w:r>
+        <w:rPr>
+          <w:color w:val="70AD47" w:themeColor="accent6"/>
+        </w:rPr>
         <w:t>selected</w:t>
       </w:r>
       <w:proofErr w:type="spellEnd"/>
       <w:r>
+        <w:rPr>
+          <w:color w:val="70AD47" w:themeColor="accent6"/>
+        </w:rPr>
         <w:t xml:space="preserve"> position X and Y are 0</w:t>
       </w:r>
     </w:p>
     <w:p>
-      <w:r>
+      <w:pPr>
+        <w:rPr>
+          <w:color w:val="70AD47" w:themeColor="accent6"/>
+        </w:rPr>
+      </w:pPr>
+      <w:r>
+        <w:rPr>
+          <w:color w:val="70AD47" w:themeColor="accent6"/>
+        </w:rPr>
         <w:t xml:space="preserve">● </w:t>
       </w:r>
       <w:proofErr w:type="spellStart"/>
       <w:r>
+        <w:rPr>
+          <w:color w:val="70AD47" w:themeColor="accent6"/>
+        </w:rPr>
         <w:t>Keyframe</w:t>
       </w:r>
       <w:proofErr w:type="spellEnd"/>
       <w:r>
+        <w:rPr>
+          <w:color w:val="70AD47" w:themeColor="accent6"/>
+        </w:rPr>
         <w:t xml:space="preserve"> 2 </w:t>
       </w:r>
       <w:proofErr w:type="spellStart"/>
       <w:r>
+        <w:rPr>
+          <w:color w:val="70AD47" w:themeColor="accent6"/>
+        </w:rPr>
         <w:t>is</w:t>
       </w:r>
       <w:proofErr w:type="spellEnd"/>
       <w:r>
-        <w:t xml:space="preserve"> </w:t>
-      </w:r>
-      <w:proofErr w:type="spellStart"/>
-      <w:r>
+        <w:rPr>
+          <w:color w:val="70AD47" w:themeColor="accent6"/>
+        </w:rPr>
+        <w:t xml:space="preserve"> </w:t>
+      </w:r>
+      <w:proofErr w:type="spellStart"/>
+      <w:r>
+        <w:rPr>
+          <w:color w:val="70AD47" w:themeColor="accent6"/>
+        </w:rPr>
         <w:t>selected</w:t>
       </w:r>
       <w:proofErr w:type="spellEnd"/>
       <w:r>
+        <w:rPr>
+          <w:color w:val="70AD47" w:themeColor="accent6"/>
+        </w:rPr>
         <w:t xml:space="preserve"> position X and Y are 0</w:t>
       </w:r>
     </w:p>
     <w:p>
-      <w:r>
+      <w:pPr>
+        <w:rPr>
+          <w:color w:val="70AD47" w:themeColor="accent6"/>
+        </w:rPr>
+      </w:pPr>
+      <w:r>
+        <w:rPr>
+          <w:color w:val="70AD47" w:themeColor="accent6"/>
+        </w:rPr>
         <w:t xml:space="preserve">● The dom </w:t>
       </w:r>
       <w:proofErr w:type="spellStart"/>
       <w:r>
+        <w:rPr>
+          <w:color w:val="70AD47" w:themeColor="accent6"/>
+        </w:rPr>
         <w:t>element</w:t>
       </w:r>
       <w:proofErr w:type="spellEnd"/>
       <w:r>
-        <w:t xml:space="preserve"> </w:t>
-      </w:r>
-      <w:proofErr w:type="spellStart"/>
-      <w:r>
+        <w:rPr>
+          <w:color w:val="70AD47" w:themeColor="accent6"/>
+        </w:rPr>
+        <w:t xml:space="preserve"> </w:t>
+      </w:r>
+      <w:proofErr w:type="spellStart"/>
+      <w:r>
+        <w:rPr>
+          <w:color w:val="70AD47" w:themeColor="accent6"/>
+        </w:rPr>
         <w:t>is</w:t>
       </w:r>
       <w:proofErr w:type="spellEnd"/>
       <w:r>
-        <w:t xml:space="preserve"> </w:t>
-      </w:r>
-      <w:proofErr w:type="spellStart"/>
-      <w:r>
+        <w:rPr>
+          <w:color w:val="70AD47" w:themeColor="accent6"/>
+        </w:rPr>
+        <w:t xml:space="preserve"> </w:t>
+      </w:r>
+      <w:proofErr w:type="spellStart"/>
+      <w:r>
+        <w:rPr>
+          <w:color w:val="70AD47" w:themeColor="accent6"/>
+        </w:rPr>
         <w:t>moved</w:t>
       </w:r>
       <w:proofErr w:type="spellEnd"/>
       <w:r>
+        <w:rPr>
+          <w:color w:val="70AD47" w:themeColor="accent6"/>
+        </w:rPr>
         <w:t xml:space="preserve"> to X and Y 100</w:t>
       </w:r>
     </w:p>
     <w:p>
-      <w:r>
+      <w:pPr>
+        <w:rPr>
+          <w:color w:val="70AD47" w:themeColor="accent6"/>
+        </w:rPr>
+      </w:pPr>
+      <w:r>
+        <w:rPr>
+          <w:color w:val="70AD47" w:themeColor="accent6"/>
+        </w:rPr>
         <w:t xml:space="preserve">● </w:t>
       </w:r>
       <w:proofErr w:type="spellStart"/>
       <w:r>
+        <w:rPr>
+          <w:color w:val="70AD47" w:themeColor="accent6"/>
+        </w:rPr>
         <w:t>Keyframe</w:t>
       </w:r>
       <w:proofErr w:type="spellEnd"/>
       <w:r>
+        <w:rPr>
+          <w:color w:val="70AD47" w:themeColor="accent6"/>
+        </w:rPr>
         <w:t xml:space="preserve"> 2 </w:t>
       </w:r>
       <w:proofErr w:type="spellStart"/>
       <w:r>
+        <w:rPr>
+          <w:color w:val="70AD47" w:themeColor="accent6"/>
+        </w:rPr>
         <w:t>is</w:t>
       </w:r>
       <w:proofErr w:type="spellEnd"/>
       <w:r>
-        <w:t xml:space="preserve"> </w:t>
-      </w:r>
-      <w:proofErr w:type="spellStart"/>
-      <w:r>
+        <w:rPr>
+          <w:color w:val="70AD47" w:themeColor="accent6"/>
+        </w:rPr>
+        <w:t xml:space="preserve"> </w:t>
+      </w:r>
+      <w:proofErr w:type="spellStart"/>
+      <w:r>
+        <w:rPr>
+          <w:color w:val="70AD47" w:themeColor="accent6"/>
+        </w:rPr>
         <w:t>selected</w:t>
       </w:r>
       <w:proofErr w:type="spellEnd"/>
       <w:r>
+        <w:rPr>
+          <w:color w:val="70AD47" w:themeColor="accent6"/>
+        </w:rPr>
         <w:t xml:space="preserve"> position X and Y are 100</w:t>
       </w:r>
     </w:p>
     <w:p>
-      <w:r>
+      <w:pPr>
+        <w:rPr>
+          <w:color w:val="70AD47" w:themeColor="accent6"/>
+        </w:rPr>
+      </w:pPr>
+      <w:r>
+        <w:rPr>
+          <w:color w:val="70AD47" w:themeColor="accent6"/>
+        </w:rPr>
         <w:t xml:space="preserve">● The timeline </w:t>
       </w:r>
       <w:proofErr w:type="spellStart"/>
       <w:r>
+        <w:rPr>
+          <w:color w:val="70AD47" w:themeColor="accent6"/>
+        </w:rPr>
         <w:t>is</w:t>
       </w:r>
       <w:proofErr w:type="spellEnd"/>
       <w:r>
-        <w:t xml:space="preserve"> </w:t>
-      </w:r>
-      <w:proofErr w:type="spellStart"/>
-      <w:r>
+        <w:rPr>
+          <w:color w:val="70AD47" w:themeColor="accent6"/>
+        </w:rPr>
+        <w:t xml:space="preserve"> </w:t>
+      </w:r>
+      <w:proofErr w:type="spellStart"/>
+      <w:r>
+        <w:rPr>
+          <w:color w:val="70AD47" w:themeColor="accent6"/>
+        </w:rPr>
         <w:t>played</w:t>
       </w:r>
       <w:proofErr w:type="spellEnd"/>
     </w:p>
     <w:p>
+      <w:pPr>
+        <w:rPr>
+          <w:color w:val="70AD47" w:themeColor="accent6"/>
+        </w:rPr>
+      </w:pPr>
       <w:r>
         <w:rPr>
           <w:rFonts w:ascii="Arial" w:hAnsi="Arial" w:cs="Arial"/>
+          <w:color w:val="70AD47" w:themeColor="accent6"/>
         </w:rPr>
         <w:t>■</w:t>
       </w:r>
       <w:r>
+        <w:rPr>
+          <w:color w:val="70AD47" w:themeColor="accent6"/>
+        </w:rPr>
         <w:t xml:space="preserve"> The timeline </w:t>
       </w:r>
       <w:proofErr w:type="spellStart"/>
       <w:r>
+        <w:rPr>
+          <w:color w:val="70AD47" w:themeColor="accent6"/>
+        </w:rPr>
         <w:t>plays</w:t>
       </w:r>
       <w:proofErr w:type="spellEnd"/>
       <w:r>
+        <w:rPr>
+          <w:color w:val="70AD47" w:themeColor="accent6"/>
+        </w:rPr>
         <w:t xml:space="preserve"> and the dom </w:t>
       </w:r>
       <w:proofErr w:type="spellStart"/>
       <w:r>
+        <w:rPr>
+          <w:color w:val="70AD47" w:themeColor="accent6"/>
+        </w:rPr>
         <w:t>element</w:t>
       </w:r>
       <w:proofErr w:type="spellEnd"/>
       <w:r>
+        <w:rPr>
+          <w:color w:val="70AD47" w:themeColor="accent6"/>
+        </w:rPr>
         <w:t xml:space="preserve"> moves </w:t>
       </w:r>
       <w:proofErr w:type="spellStart"/>
       <w:r>
+        <w:rPr>
+          <w:color w:val="70AD47" w:themeColor="accent6"/>
+        </w:rPr>
         <w:t>from</w:t>
       </w:r>
       <w:proofErr w:type="spellEnd"/>
       <w:r>
+        <w:rPr>
+          <w:color w:val="70AD47" w:themeColor="accent6"/>
+        </w:rPr>
         <w:t xml:space="preserve"> 0 to 100 on the X and Y</w:t>
       </w:r>
     </w:p>
     <w:p>
+      <w:pPr>
+        <w:rPr>
+          <w:color w:val="70AD47" w:themeColor="accent6"/>
+        </w:rPr>
+      </w:pPr>
       <w:proofErr w:type="gramStart"/>
       <w:r>
+        <w:rPr>
+          <w:color w:val="70AD47" w:themeColor="accent6"/>
+        </w:rPr>
         <w:t>axis</w:t>
       </w:r>
       <w:proofErr w:type="gramEnd"/>
       <w:r>
+        <w:rPr>
+          <w:color w:val="70AD47" w:themeColor="accent6"/>
+        </w:rPr>
         <w:cr/>
       </w:r>
     </w:p>

</xml_diff>